<commit_message>
modify programPlan and systemAnalysis file
</commit_message>
<xml_diff>
--- a/readMe/porgramPlan.docx
+++ b/readMe/porgramPlan.docx
@@ -6,7 +6,6 @@
       <w:pPr>
         <w:jc w:val="center"/>
         <w:rPr>
-          <w:rFonts w:hint="eastAsia"/>
           <w:b/>
         </w:rPr>
       </w:pPr>
@@ -26,11 +25,6 @@
       </w:r>
     </w:p>
     <w:p>
-      <w:pPr>
-        <w:rPr>
-          <w:rFonts w:hint="eastAsia"/>
-        </w:rPr>
-      </w:pPr>
       <w:r>
         <w:rPr>
           <w:rFonts w:hint="eastAsia"/>
@@ -42,124 +36,83 @@
           <w:rFonts w:hint="eastAsia"/>
         </w:rPr>
         <w:t>需求分析</w:t>
+      </w:r>
+    </w:p>
+    <w:p>
+      <w:r>
+        <w:rPr>
+          <w:rFonts w:hint="eastAsia"/>
+        </w:rPr>
+        <w:t xml:space="preserve">  2. </w:t>
+      </w:r>
+      <w:r>
+        <w:rPr>
+          <w:rFonts w:hint="eastAsia"/>
+        </w:rPr>
+        <w:t>界面设计</w:t>
+      </w:r>
+    </w:p>
+    <w:p>
+      <w:r>
+        <w:rPr>
+          <w:rFonts w:hint="eastAsia"/>
+        </w:rPr>
+        <w:t xml:space="preserve">  3. </w:t>
+      </w:r>
+      <w:r>
+        <w:rPr>
+          <w:rFonts w:hint="eastAsia"/>
+        </w:rPr>
+        <w:t>开发工具准备</w:t>
+      </w:r>
+    </w:p>
+    <w:p>
+      <w:r>
+        <w:rPr>
+          <w:rFonts w:hint="eastAsia"/>
+        </w:rPr>
+        <w:t xml:space="preserve">  </w:t>
+      </w:r>
+      <w:r>
+        <w:rPr>
+          <w:rFonts w:hint="eastAsia"/>
+        </w:rPr>
+        <w:t>●</w:t>
+      </w:r>
+      <w:r>
+        <w:rPr>
+          <w:rFonts w:hint="eastAsia"/>
+        </w:rPr>
+        <w:t xml:space="preserve"> </w:t>
+      </w:r>
+      <w:r>
+        <w:rPr>
+          <w:rFonts w:hint="eastAsia"/>
+        </w:rPr>
+        <w:t>开发工具：</w:t>
+      </w:r>
+      <w:r>
+        <w:rPr>
+          <w:rFonts w:hint="eastAsia"/>
+        </w:rPr>
+        <w:t>sublime text</w:t>
+      </w:r>
+      <w:r>
+        <w:rPr>
+          <w:rFonts w:hint="eastAsia"/>
+        </w:rPr>
+        <w:t>、</w:t>
       </w:r>
       <w:bookmarkStart w:id="0" w:name="_GoBack"/>
       <w:bookmarkEnd w:id="0"/>
-    </w:p>
-    <w:p>
-      <w:pPr>
-        <w:rPr>
-          <w:rFonts w:hint="eastAsia"/>
-        </w:rPr>
-      </w:pPr>
-      <w:r>
-        <w:rPr>
-          <w:rFonts w:hint="eastAsia"/>
-        </w:rPr>
-        <w:t xml:space="preserve">  2. </w:t>
-      </w:r>
-      <w:r>
-        <w:rPr>
-          <w:rFonts w:hint="eastAsia"/>
-        </w:rPr>
-        <w:t>界面设计</w:t>
-      </w:r>
-    </w:p>
-    <w:p>
-      <w:pPr>
-        <w:rPr>
-          <w:rFonts w:hint="eastAsia"/>
-        </w:rPr>
-      </w:pPr>
-      <w:r>
-        <w:rPr>
-          <w:rFonts w:hint="eastAsia"/>
-        </w:rPr>
-        <w:t xml:space="preserve">  3. </w:t>
-      </w:r>
-      <w:r>
-        <w:rPr>
-          <w:rFonts w:hint="eastAsia"/>
-        </w:rPr>
-        <w:t>开发工具准备</w:t>
-      </w:r>
-    </w:p>
-    <w:p>
-      <w:pPr>
-        <w:rPr>
-          <w:rFonts w:hint="eastAsia"/>
-        </w:rPr>
-      </w:pPr>
-      <w:r>
-        <w:rPr>
-          <w:rFonts w:hint="eastAsia"/>
-        </w:rPr>
-        <w:t xml:space="preserve">  </w:t>
-      </w:r>
-      <w:r>
-        <w:rPr>
-          <w:rFonts w:hint="eastAsia"/>
-        </w:rPr>
-        <w:t>●</w:t>
-      </w:r>
-      <w:r>
-        <w:rPr>
-          <w:rFonts w:hint="eastAsia"/>
-        </w:rPr>
-        <w:t xml:space="preserve"> </w:t>
-      </w:r>
-      <w:r>
-        <w:rPr>
-          <w:rFonts w:hint="eastAsia"/>
-        </w:rPr>
-        <w:t>开发工具：</w:t>
-      </w:r>
-      <w:proofErr w:type="gramStart"/>
-      <w:r>
-        <w:rPr>
-          <w:rFonts w:hint="eastAsia"/>
-        </w:rPr>
-        <w:t>sublime</w:t>
-      </w:r>
-      <w:proofErr w:type="gramEnd"/>
-      <w:r>
-        <w:rPr>
-          <w:rFonts w:hint="eastAsia"/>
-        </w:rPr>
-        <w:t xml:space="preserve"> text</w:t>
-      </w:r>
-    </w:p>
-    <w:p>
-      <w:pPr>
-        <w:rPr>
-          <w:rFonts w:hint="eastAsia"/>
-        </w:rPr>
-      </w:pPr>
-      <w:r>
-        <w:rPr>
-          <w:rFonts w:hint="eastAsia"/>
-        </w:rPr>
-        <w:t xml:space="preserve">  </w:t>
-      </w:r>
-      <w:r>
-        <w:rPr>
-          <w:rFonts w:hint="eastAsia"/>
-        </w:rPr>
-        <w:t>●</w:t>
-      </w:r>
-      <w:r>
-        <w:rPr>
-          <w:rFonts w:hint="eastAsia"/>
-        </w:rPr>
-        <w:t xml:space="preserve"> Notepad++_</w:t>
-      </w:r>
-    </w:p>
-    <w:p>
-      <w:pPr>
-        <w:rPr>
-          <w:rFonts w:hint="eastAsia"/>
-        </w:rPr>
-      </w:pPr>
+      <w:r>
+        <w:rPr>
+          <w:rFonts w:hint="eastAsia"/>
+        </w:rPr>
+        <w:t>Notepad++_</w:t>
+      </w:r>
+    </w:p>
+    <w:p>
       <w:r>
         <w:rPr>
           <w:rFonts w:hint="eastAsia"/>
@@ -196,11 +149,6 @@
       <w:proofErr w:type="gramEnd"/>
     </w:p>
     <w:p>
-      <w:pPr>
-        <w:rPr>
-          <w:rFonts w:hint="eastAsia"/>
-        </w:rPr>
-      </w:pPr>
       <w:r>
         <w:rPr>
           <w:rFonts w:hint="eastAsia"/>
@@ -233,11 +181,6 @@
       </w:r>
     </w:p>
     <w:p>
-      <w:pPr>
-        <w:rPr>
-          <w:rFonts w:hint="eastAsia"/>
-        </w:rPr>
-      </w:pPr>
       <w:r>
         <w:rPr>
           <w:rFonts w:hint="eastAsia"/>
@@ -324,11 +267,6 @@
       <w:proofErr w:type="spellEnd"/>
     </w:p>
     <w:p>
-      <w:pPr>
-        <w:rPr>
-          <w:rFonts w:hint="eastAsia"/>
-        </w:rPr>
-      </w:pPr>
       <w:r>
         <w:rPr>
           <w:rFonts w:hint="eastAsia"/>
@@ -365,11 +303,6 @@
       <w:proofErr w:type="gramEnd"/>
     </w:p>
     <w:p>
-      <w:pPr>
-        <w:rPr>
-          <w:rFonts w:hint="eastAsia"/>
-        </w:rPr>
-      </w:pPr>
       <w:r>
         <w:rPr>
           <w:rFonts w:hint="eastAsia"/>
@@ -420,11 +353,6 @@
       </w:r>
     </w:p>
     <w:p>
-      <w:pPr>
-        <w:rPr>
-          <w:rFonts w:hint="eastAsia"/>
-        </w:rPr>
-      </w:pPr>
       <w:r>
         <w:rPr>
           <w:rFonts w:hint="eastAsia"/>
@@ -449,11 +377,6 @@
       <w:proofErr w:type="gramEnd"/>
     </w:p>
     <w:p>
-      <w:pPr>
-        <w:rPr>
-          <w:rFonts w:hint="eastAsia"/>
-        </w:rPr>
-      </w:pPr>
       <w:r>
         <w:rPr>
           <w:rFonts w:hint="eastAsia"/>
@@ -468,11 +391,6 @@
       </w:r>
     </w:p>
     <w:p>
-      <w:pPr>
-        <w:rPr>
-          <w:rFonts w:hint="eastAsia"/>
-        </w:rPr>
-      </w:pPr>
       <w:r>
         <w:rPr>
           <w:rFonts w:hint="eastAsia"/>

</xml_diff>